<commit_message>
Update 5542 Final Project Report.docx
</commit_message>
<xml_diff>
--- a/Report and Presentation/5542 Final Project Report.docx
+++ b/Report and Presentation/5542 Final Project Report.docx
@@ -253,37 +253,86 @@
         <w:spacing w:before="240" w:after="240"/>
         <w:jc w:val="center"/>
         <w:rPr>
-          <w:rFonts w:ascii="Times New Roman" w:eastAsia="Times New Roman" w:hAnsi="Times New Roman" w:cs="Times New Roman"/>
-          <w:color w:val="000000"/>
-        </w:rPr>
-      </w:pPr>
-      <w:r>
-        <w:rPr>
           <w:rFonts w:ascii="Arial" w:eastAsia="Times New Roman" w:hAnsi="Arial" w:cs="Arial"/>
           <w:color w:val="000000"/>
           <w:sz w:val="22"/>
           <w:szCs w:val="22"/>
         </w:rPr>
+      </w:pPr>
+      <w:r>
+        <w:rPr>
+          <w:rFonts w:ascii="Arial" w:eastAsia="Times New Roman" w:hAnsi="Arial" w:cs="Arial"/>
+          <w:color w:val="000000"/>
+          <w:sz w:val="22"/>
+          <w:szCs w:val="22"/>
+        </w:rPr>
         <w:t>Hoyun Yoon; hynkz@umsystem.edu</w:t>
       </w:r>
     </w:p>
     <w:p>
       <w:pPr>
-        <w:spacing w:after="240"/>
+        <w:spacing w:before="240" w:after="240"/>
+        <w:jc w:val="center"/>
         <w:rPr>
           <w:rFonts w:ascii="Times New Roman" w:eastAsia="Times New Roman" w:hAnsi="Times New Roman" w:cs="Times New Roman"/>
-        </w:rPr>
-      </w:pPr>
+          <w:color w:val="000000"/>
+        </w:rPr>
+      </w:pPr>
+    </w:p>
+    <w:p>
+      <w:pPr>
+        <w:rPr>
+          <w:rFonts w:ascii="Times New Roman" w:eastAsia="Times New Roman" w:hAnsi="Times New Roman" w:cs="Times New Roman"/>
+        </w:rPr>
+      </w:pPr>
+    </w:p>
+    <w:p>
+      <w:pPr>
+        <w:jc w:val="center"/>
+      </w:pPr>
+      <w:hyperlink r:id="rId5" w:history="1">
+        <w:r>
+          <w:rPr>
+            <w:rStyle w:val="Hyperlink"/>
+          </w:rPr>
+          <w:t>Presentatio</w:t>
+        </w:r>
+        <w:r>
+          <w:rPr>
+            <w:rStyle w:val="Hyperlink"/>
+          </w:rPr>
+          <w:t>n</w:t>
+        </w:r>
+        <w:r>
+          <w:rPr>
+            <w:rStyle w:val="Hyperlink"/>
+          </w:rPr>
+          <w:t xml:space="preserve"> Video</w:t>
+        </w:r>
+      </w:hyperlink>
+    </w:p>
+    <w:p>
+      <w:pPr>
+        <w:jc w:val="center"/>
+      </w:pPr>
+    </w:p>
+    <w:p>
+      <w:pPr>
+        <w:jc w:val="center"/>
+      </w:pPr>
+      <w:hyperlink r:id="rId6" w:history="1">
+        <w:r>
+          <w:rPr>
+            <w:rStyle w:val="Hyperlink"/>
+          </w:rPr>
+          <w:t>Code Explanation Video</w:t>
+        </w:r>
+      </w:hyperlink>
     </w:p>
     <w:p/>
     <w:p/>
     <w:p/>
     <w:p/>
-    <w:p/>
-    <w:p/>
-    <w:p/>
-    <w:p/>
-    <w:p/>
     <w:p>
       <w:pPr>
         <w:rPr>
@@ -294,6 +343,7 @@
         <w:rPr>
           <w:rStyle w:val="Heading2Char"/>
         </w:rPr>
+        <w:lastRenderedPageBreak/>
         <w:t>Aim</w:t>
       </w:r>
     </w:p>
@@ -531,7 +581,7 @@
                     </pic:cNvPicPr>
                   </pic:nvPicPr>
                   <pic:blipFill>
-                    <a:blip r:embed="rId5">
+                    <a:blip r:embed="rId7">
                       <a:extLst>
                         <a:ext uri="{28A0092B-C50C-407E-A947-70E740481C1C}">
                           <a14:useLocalDpi xmlns:a14="http://schemas.microsoft.com/office/drawing/2010/main" val="0"/>
@@ -640,7 +690,7 @@
                     <pic:cNvPicPr/>
                   </pic:nvPicPr>
                   <pic:blipFill>
-                    <a:blip r:embed="rId6"/>
+                    <a:blip r:embed="rId8"/>
                     <a:stretch>
                       <a:fillRect/>
                     </a:stretch>
@@ -777,7 +827,7 @@
       <w:r>
         <w:t xml:space="preserve"> and it can be found on his </w:t>
       </w:r>
-      <w:hyperlink r:id="rId7" w:history="1">
+      <w:hyperlink r:id="rId9" w:history="1">
         <w:r>
           <w:rPr>
             <w:rStyle w:val="Hyperlink"/>
@@ -865,7 +915,7 @@
                     <pic:cNvPicPr/>
                   </pic:nvPicPr>
                   <pic:blipFill rotWithShape="1">
-                    <a:blip r:embed="rId8"/>
+                    <a:blip r:embed="rId10"/>
                     <a:srcRect l="-1402" t="13307" r="117" b="65821"/>
                     <a:stretch/>
                   </pic:blipFill>
@@ -927,7 +977,7 @@
                     <pic:cNvPicPr/>
                   </pic:nvPicPr>
                   <pic:blipFill rotWithShape="1">
-                    <a:blip r:embed="rId8"/>
+                    <a:blip r:embed="rId10"/>
                     <a:srcRect t="44497" b="33708"/>
                     <a:stretch/>
                   </pic:blipFill>
@@ -989,7 +1039,7 @@
                     <pic:cNvPicPr/>
                   </pic:nvPicPr>
                   <pic:blipFill rotWithShape="1">
-                    <a:blip r:embed="rId8"/>
+                    <a:blip r:embed="rId10"/>
                     <a:srcRect t="79686" b="-9093"/>
                     <a:stretch/>
                   </pic:blipFill>
@@ -1411,7 +1461,7 @@
                     <pic:cNvPicPr/>
                   </pic:nvPicPr>
                   <pic:blipFill>
-                    <a:blip r:embed="rId9"/>
+                    <a:blip r:embed="rId11"/>
                     <a:stretch>
                       <a:fillRect/>
                     </a:stretch>
@@ -1954,7 +2004,7 @@
                     <pic:cNvPicPr/>
                   </pic:nvPicPr>
                   <pic:blipFill>
-                    <a:blip r:embed="rId10">
+                    <a:blip r:embed="rId12">
                       <a:extLst>
                         <a:ext uri="{28A0092B-C50C-407E-A947-70E740481C1C}">
                           <a14:useLocalDpi xmlns:a14="http://schemas.microsoft.com/office/drawing/2010/main" val="0"/>
@@ -2003,7 +2053,7 @@
                     <pic:cNvPicPr/>
                   </pic:nvPicPr>
                   <pic:blipFill>
-                    <a:blip r:embed="rId11">
+                    <a:blip r:embed="rId13">
                       <a:extLst>
                         <a:ext uri="{28A0092B-C50C-407E-A947-70E740481C1C}">
                           <a14:useLocalDpi xmlns:a14="http://schemas.microsoft.com/office/drawing/2010/main" val="0"/>
@@ -2064,7 +2114,7 @@
                     <pic:cNvPicPr/>
                   </pic:nvPicPr>
                   <pic:blipFill>
-                    <a:blip r:embed="rId12">
+                    <a:blip r:embed="rId14">
                       <a:extLst>
                         <a:ext uri="{28A0092B-C50C-407E-A947-70E740481C1C}">
                           <a14:useLocalDpi xmlns:a14="http://schemas.microsoft.com/office/drawing/2010/main" val="0"/>
@@ -2127,7 +2177,7 @@
                     <pic:cNvPicPr/>
                   </pic:nvPicPr>
                   <pic:blipFill>
-                    <a:blip r:embed="rId13">
+                    <a:blip r:embed="rId15">
                       <a:extLst>
                         <a:ext uri="{28A0092B-C50C-407E-A947-70E740481C1C}">
                           <a14:useLocalDpi xmlns:a14="http://schemas.microsoft.com/office/drawing/2010/main" val="0"/>
@@ -2191,7 +2241,7 @@
                     <pic:cNvPicPr/>
                   </pic:nvPicPr>
                   <pic:blipFill>
-                    <a:blip r:embed="rId14">
+                    <a:blip r:embed="rId16">
                       <a:extLst>
                         <a:ext uri="{28A0092B-C50C-407E-A947-70E740481C1C}">
                           <a14:useLocalDpi xmlns:a14="http://schemas.microsoft.com/office/drawing/2010/main" val="0"/>
@@ -2313,7 +2363,7 @@
                     <pic:cNvPicPr/>
                   </pic:nvPicPr>
                   <pic:blipFill>
-                    <a:blip r:embed="rId15">
+                    <a:blip r:embed="rId17">
                       <a:extLst>
                         <a:ext uri="{28A0092B-C50C-407E-A947-70E740481C1C}">
                           <a14:useLocalDpi xmlns:a14="http://schemas.microsoft.com/office/drawing/2010/main" val="0"/>
@@ -2362,7 +2412,7 @@
                     <pic:cNvPicPr/>
                   </pic:nvPicPr>
                   <pic:blipFill>
-                    <a:blip r:embed="rId16">
+                    <a:blip r:embed="rId18">
                       <a:extLst>
                         <a:ext uri="{28A0092B-C50C-407E-A947-70E740481C1C}">
                           <a14:useLocalDpi xmlns:a14="http://schemas.microsoft.com/office/drawing/2010/main" val="0"/>
@@ -2438,7 +2488,7 @@
                     <pic:cNvPicPr/>
                   </pic:nvPicPr>
                   <pic:blipFill>
-                    <a:blip r:embed="rId17">
+                    <a:blip r:embed="rId19">
                       <a:extLst>
                         <a:ext uri="{28A0092B-C50C-407E-A947-70E740481C1C}">
                           <a14:useLocalDpi xmlns:a14="http://schemas.microsoft.com/office/drawing/2010/main" val="0"/>
@@ -2592,7 +2642,7 @@
           <w:szCs w:val="20"/>
         </w:rPr>
       </w:pPr>
-      <w:hyperlink r:id="rId18" w:anchor=":~:text=Breaches%20cost%20companies%2C%20on%20average,record%20was%20%24150%20in%202020" w:history="1">
+      <w:hyperlink r:id="rId20" w:anchor=":~:text=Breaches%20cost%20companies%2C%20on%20average,record%20was%20%24150%20in%202020" w:history="1">
         <w:r>
           <w:rPr>
             <w:rStyle w:val="Hyperlink"/>
@@ -2623,7 +2673,7 @@
           <w:szCs w:val="20"/>
         </w:rPr>
       </w:pPr>
-      <w:hyperlink r:id="rId19" w:history="1">
+      <w:hyperlink r:id="rId21" w:history="1">
         <w:r>
           <w:rPr>
             <w:rStyle w:val="Hyperlink"/>
@@ -2650,7 +2700,7 @@
           <w:szCs w:val="20"/>
         </w:rPr>
       </w:pPr>
-      <w:hyperlink r:id="rId20" w:history="1">
+      <w:hyperlink r:id="rId22" w:history="1">
         <w:r>
           <w:rPr>
             <w:rStyle w:val="Hyperlink"/>
@@ -2670,7 +2720,7 @@
           <w:szCs w:val="20"/>
         </w:rPr>
       </w:pPr>
-      <w:hyperlink r:id="rId21" w:history="1">
+      <w:hyperlink r:id="rId23" w:history="1">
         <w:r>
           <w:rPr>
             <w:rStyle w:val="Hyperlink"/>

</xml_diff>